<commit_message>
Files pushed 5:30 pm Dec 9
</commit_message>
<xml_diff>
--- a/Markdown501/Assign_Q2and3_Excel/FRE 501 Mod 2 Assign Q2and3 Solutions.docx
+++ b/Markdown501/Assign_Q2and3_Excel/FRE 501 Mod 2 Assign Q2and3 Solutions.docx
@@ -151,20 +151,62 @@
         <w:rPr>
           <w:lang w:val="en-CA"/>
         </w:rPr>
-        <w:t>is revised downward (upward). We also expect the futures price to increase (decrease) if the total use, which reflects the demand side of the market, is revised upward (downward).</w:t>
-      </w:r>
-    </w:p>
-    <w:p>
-      <w:pPr>
-        <w:rPr>
-          <w:lang w:val="en-CA"/>
-        </w:rPr>
-      </w:pPr>
-      <w:r>
-        <w:rPr>
-          <w:lang w:val="en-CA"/>
-        </w:rPr>
-        <w:t xml:space="preserve">The WASDE data is somewhat complicated because the forecasts are for end of season outcomes, which is the late fall for the case of U.S. corn. However the forecasts are reported by marketing year (September to the following August) and there is a nine month period where forecasts are being made for both the current marketing year and the next marketing year. One of the columns in the WASDE data is “ProjEstFlag”. The data associated with the “Proj.” flag (i.e., “projected”) corresponds to forecasts for the next marketing year. The first forecast is in May and the last forecast is November, 18 months later. </w:t>
+        <w:t xml:space="preserve">is revised downward (upward). We also expect the futures price to increase (decrease) if the total use, which reflects the demand side of the market, is revised </w:t>
+      </w:r>
+      <w:proofErr w:type="gramStart"/>
+      <w:r>
+        <w:rPr>
+          <w:lang w:val="en-CA"/>
+        </w:rPr>
+        <w:t>upward</w:t>
+      </w:r>
+      <w:proofErr w:type="gramEnd"/>
+      <w:r>
+        <w:rPr>
+          <w:lang w:val="en-CA"/>
+        </w:rPr>
+        <w:t xml:space="preserve"> (downward).</w:t>
+      </w:r>
+    </w:p>
+    <w:p>
+      <w:pPr>
+        <w:rPr>
+          <w:lang w:val="en-CA"/>
+        </w:rPr>
+      </w:pPr>
+      <w:r>
+        <w:rPr>
+          <w:lang w:val="en-CA"/>
+        </w:rPr>
+        <w:t>The WASDE data is somewhat complicated because the forecasts are for end of season outcomes, which is the late fall for the case of U.S. corn. However the forecasts are reported by marketing year (September to the following August) and there is a nine month period where forecasts are being made for both the current marketing year and the next marketing year. One of the columns in the WASDE data is “</w:t>
+      </w:r>
+      <w:proofErr w:type="spellStart"/>
+      <w:r>
+        <w:rPr>
+          <w:lang w:val="en-CA"/>
+        </w:rPr>
+        <w:t>ProjEstFlag</w:t>
+      </w:r>
+      <w:proofErr w:type="spellEnd"/>
+      <w:r>
+        <w:rPr>
+          <w:lang w:val="en-CA"/>
+        </w:rPr>
+        <w:t>”. The data associated with the “</w:t>
+      </w:r>
+      <w:proofErr w:type="spellStart"/>
+      <w:r>
+        <w:rPr>
+          <w:lang w:val="en-CA"/>
+        </w:rPr>
+        <w:t>Proj</w:t>
+      </w:r>
+      <w:proofErr w:type="spellEnd"/>
+      <w:r>
+        <w:rPr>
+          <w:lang w:val="en-CA"/>
+        </w:rPr>
+        <w:t xml:space="preserve">.” flag (i.e., “projected”) corresponds to forecasts for the next marketing year. The first forecast is in May and the last forecast is November, 18 months later. </w:t>
       </w:r>
       <w:r>
         <w:rPr>
@@ -219,7 +261,35 @@
         <w:rPr>
           <w:lang w:val="en-CA"/>
         </w:rPr>
-        <w:t xml:space="preserve"> work with Excel then you will download the raw data from the USDA website and begin the cleaning process from scratch. If you will work with R then you will start with a partially cleaned data set (stored as a .Rds file). For the keen R users you have the option to conduct the initial cleaning yourself. By the end of the data cleaning exercise the data is approximately the same for Excel users and for R users.</w:t>
+        <w:t xml:space="preserve"> work with Excel then you will download the raw data from the USDA website and begin the cleaning process from scratch. If you will work with R then you will start with a partially cleaned data set (stored as </w:t>
+      </w:r>
+      <w:proofErr w:type="gramStart"/>
+      <w:r>
+        <w:rPr>
+          <w:lang w:val="en-CA"/>
+        </w:rPr>
+        <w:t>a</w:t>
+      </w:r>
+      <w:proofErr w:type="gramEnd"/>
+      <w:r>
+        <w:rPr>
+          <w:lang w:val="en-CA"/>
+        </w:rPr>
+        <w:t xml:space="preserve"> .</w:t>
+      </w:r>
+      <w:proofErr w:type="spellStart"/>
+      <w:r>
+        <w:rPr>
+          <w:lang w:val="en-CA"/>
+        </w:rPr>
+        <w:t>Rds</w:t>
+      </w:r>
+      <w:proofErr w:type="spellEnd"/>
+      <w:r>
+        <w:rPr>
+          <w:lang w:val="en-CA"/>
+        </w:rPr>
+        <w:t xml:space="preserve"> file). For the keen R users you have the option to conduct the initial cleaning yourself. By the end of the data cleaning exercise the data is approximately the same for Excel users and for R users.</w:t>
       </w:r>
     </w:p>
     <w:p>
@@ -246,11 +316,33 @@
         </w:rPr>
         <w:t xml:space="preserve"> the data and </w:t>
       </w:r>
-      <w:r>
-        <w:rPr>
-          <w:lang w:val="en-CA"/>
-        </w:rPr>
-        <w:t>a R Markdown template (made by Krisha)</w:t>
+      <w:proofErr w:type="gramStart"/>
+      <w:r>
+        <w:rPr>
+          <w:lang w:val="en-CA"/>
+        </w:rPr>
+        <w:t>a</w:t>
+      </w:r>
+      <w:proofErr w:type="gramEnd"/>
+      <w:r>
+        <w:rPr>
+          <w:lang w:val="en-CA"/>
+        </w:rPr>
+        <w:t xml:space="preserve"> R Markdown template (made by </w:t>
+      </w:r>
+      <w:proofErr w:type="spellStart"/>
+      <w:r>
+        <w:rPr>
+          <w:lang w:val="en-CA"/>
+        </w:rPr>
+        <w:t>Krisha</w:t>
+      </w:r>
+      <w:proofErr w:type="spellEnd"/>
+      <w:r>
+        <w:rPr>
+          <w:lang w:val="en-CA"/>
+        </w:rPr>
+        <w:t>)</w:t>
       </w:r>
       <w:r>
         <w:rPr>
@@ -446,13 +538,55 @@
         <w:rPr>
           <w:lang w:val="en-CA"/>
         </w:rPr>
-        <w:t>using Commodity = “Corn” and Attribute = c(“Area Harvested”, “Yield per</w:t>
-      </w:r>
-      <w:r>
-        <w:rPr>
-          <w:lang w:val="en-CA"/>
-        </w:rPr>
-        <w:t xml:space="preserve"> Harvested Acre”, “Use, Total”) and ProjEstFlag = “Proj.</w:t>
+        <w:t xml:space="preserve">using Commodity = “Corn” and Attribute = </w:t>
+      </w:r>
+      <w:proofErr w:type="gramStart"/>
+      <w:r>
+        <w:rPr>
+          <w:lang w:val="en-CA"/>
+        </w:rPr>
+        <w:t>c(</w:t>
+      </w:r>
+      <w:proofErr w:type="gramEnd"/>
+      <w:r>
+        <w:rPr>
+          <w:lang w:val="en-CA"/>
+        </w:rPr>
+        <w:t>“Area Harvested”, “Yield per</w:t>
+      </w:r>
+      <w:r>
+        <w:rPr>
+          <w:lang w:val="en-CA"/>
+        </w:rPr>
+        <w:t xml:space="preserve"> Harvested Acre”, “Use, Total”) and </w:t>
+      </w:r>
+      <w:proofErr w:type="spellStart"/>
+      <w:r>
+        <w:rPr>
+          <w:lang w:val="en-CA"/>
+        </w:rPr>
+        <w:t>ProjEstFlag</w:t>
+      </w:r>
+      <w:proofErr w:type="spellEnd"/>
+      <w:r>
+        <w:rPr>
+          <w:lang w:val="en-CA"/>
+        </w:rPr>
+        <w:t xml:space="preserve"> = “</w:t>
+      </w:r>
+      <w:proofErr w:type="spellStart"/>
+      <w:r>
+        <w:rPr>
+          <w:lang w:val="en-CA"/>
+        </w:rPr>
+        <w:t>Proj</w:t>
+      </w:r>
+      <w:proofErr w:type="spellEnd"/>
+      <w:r>
+        <w:rPr>
+          <w:lang w:val="en-CA"/>
+        </w:rPr>
+        <w:t>.</w:t>
       </w:r>
       <w:r>
         <w:rPr>
@@ -464,7 +598,21 @@
         <w:rPr>
           <w:lang w:val="en-CA"/>
         </w:rPr>
-        <w:t xml:space="preserve"> Uncheck “481” in the WasdeNumber filter</w:t>
+        <w:t xml:space="preserve"> Uncheck “481” in the </w:t>
+      </w:r>
+      <w:proofErr w:type="spellStart"/>
+      <w:r>
+        <w:rPr>
+          <w:lang w:val="en-CA"/>
+        </w:rPr>
+        <w:t>WasdeNumber</w:t>
+      </w:r>
+      <w:proofErr w:type="spellEnd"/>
+      <w:r>
+        <w:rPr>
+          <w:lang w:val="en-CA"/>
+        </w:rPr>
+        <w:t xml:space="preserve"> filter</w:t>
       </w:r>
       <w:r>
         <w:rPr>
@@ -488,7 +636,21 @@
         <w:rPr>
           <w:lang w:val="en-CA"/>
         </w:rPr>
-        <w:t>“2010-2015”. Close the original worksheet containing the full data. Save the workbook in Excel workbook format with name “MyWasdeData.xslx”</w:t>
+        <w:t>“2010-2015”. Close the original worksheet containing the full data. Save the workbook in Excel workbook format with name “</w:t>
+      </w:r>
+      <w:proofErr w:type="spellStart"/>
+      <w:r>
+        <w:rPr>
+          <w:lang w:val="en-CA"/>
+        </w:rPr>
+        <w:t>MyWasdeData.xslx</w:t>
+      </w:r>
+      <w:proofErr w:type="spellEnd"/>
+      <w:r>
+        <w:rPr>
+          <w:lang w:val="en-CA"/>
+        </w:rPr>
+        <w:t>”</w:t>
       </w:r>
     </w:p>
     <w:p>
@@ -506,13 +668,41 @@
         <w:rPr>
           <w:lang w:val="en-CA"/>
         </w:rPr>
-        <w:t>Open “oce-wasde-report-data-2016-01-to-2020-12.csv” and filter using Commodity = “Corn” and Attribute = c(“Area Harvested”, “Yield per Harvested Acre”, “Use, Total”)</w:t>
-      </w:r>
-      <w:r>
-        <w:rPr>
-          <w:lang w:val="en-CA"/>
-        </w:rPr>
-        <w:t>. Copy and paste to a new worksheet in “MyWasdeData.xslx” with name “2016-2020”. Close the workbook containing the full data.</w:t>
+        <w:t xml:space="preserve">Open “oce-wasde-report-data-2016-01-to-2020-12.csv” and filter using Commodity = “Corn” and Attribute = </w:t>
+      </w:r>
+      <w:proofErr w:type="gramStart"/>
+      <w:r>
+        <w:rPr>
+          <w:lang w:val="en-CA"/>
+        </w:rPr>
+        <w:t>c(</w:t>
+      </w:r>
+      <w:proofErr w:type="gramEnd"/>
+      <w:r>
+        <w:rPr>
+          <w:lang w:val="en-CA"/>
+        </w:rPr>
+        <w:t>“Area Harvested”, “Yield per Harvested Acre”, “Use, Total”)</w:t>
+      </w:r>
+      <w:r>
+        <w:rPr>
+          <w:lang w:val="en-CA"/>
+        </w:rPr>
+        <w:t>. Copy and paste to a new worksheet in “</w:t>
+      </w:r>
+      <w:proofErr w:type="spellStart"/>
+      <w:r>
+        <w:rPr>
+          <w:lang w:val="en-CA"/>
+        </w:rPr>
+        <w:t>MyWasdeData.xslx</w:t>
+      </w:r>
+      <w:proofErr w:type="spellEnd"/>
+      <w:r>
+        <w:rPr>
+          <w:lang w:val="en-CA"/>
+        </w:rPr>
+        <w:t>” with name “2016-2020”. Close the workbook containing the full data.</w:t>
       </w:r>
     </w:p>
     <w:p>
@@ -554,7 +744,21 @@
         <w:rPr>
           <w:lang w:val="en-CA"/>
         </w:rPr>
-        <w:t>Use “Worksheet Copy” to copy sheet “Combined” to a new worksheet named “Pivot”. Delete all columns except “WasdeNumber”, “Attribute” and “Value”.</w:t>
+        <w:t>Use “Worksheet Copy” to copy sheet “Combined” to a new worksheet named “Pivot”. Delete all columns except “</w:t>
+      </w:r>
+      <w:proofErr w:type="spellStart"/>
+      <w:r>
+        <w:rPr>
+          <w:lang w:val="en-CA"/>
+        </w:rPr>
+        <w:t>WasdeNumber</w:t>
+      </w:r>
+      <w:proofErr w:type="spellEnd"/>
+      <w:r>
+        <w:rPr>
+          <w:lang w:val="en-CA"/>
+        </w:rPr>
+        <w:t>”, “Attribute” and “Value”.</w:t>
       </w:r>
       <w:r>
         <w:rPr>
@@ -723,7 +927,21 @@
         <w:rPr>
           <w:lang w:val="en-CA"/>
         </w:rPr>
-        <w:t>Sort the contents of “Wide” in increasing order of the “Wasde” column. The data should already be sorted but it is a good idea to use sort to ensure of the order.</w:t>
+        <w:t>Sort the contents of “Wide” in increasing order of the “</w:t>
+      </w:r>
+      <w:proofErr w:type="spellStart"/>
+      <w:r>
+        <w:rPr>
+          <w:lang w:val="en-CA"/>
+        </w:rPr>
+        <w:t>Wasde</w:t>
+      </w:r>
+      <w:proofErr w:type="spellEnd"/>
+      <w:r>
+        <w:rPr>
+          <w:lang w:val="en-CA"/>
+        </w:rPr>
+        <w:t>” column. The data should already be sorted but it is a good idea to use sort to ensure of the order.</w:t>
       </w:r>
     </w:p>
     <w:p>
@@ -755,13 +973,35 @@
         <w:rPr>
           <w:lang w:val="en-CA"/>
         </w:rPr>
-        <w:t>umn names to the right of “Wasde</w:t>
-      </w:r>
-      <w:r>
-        <w:rPr>
-          <w:lang w:val="en-CA"/>
-        </w:rPr>
-        <w:t xml:space="preserve">”. The first is “MktYear” </w:t>
+        <w:t>umn names to the right of “</w:t>
+      </w:r>
+      <w:proofErr w:type="spellStart"/>
+      <w:r>
+        <w:rPr>
+          <w:lang w:val="en-CA"/>
+        </w:rPr>
+        <w:t>Wasde</w:t>
+      </w:r>
+      <w:proofErr w:type="spellEnd"/>
+      <w:r>
+        <w:rPr>
+          <w:lang w:val="en-CA"/>
+        </w:rPr>
+        <w:t>”. The first is “</w:t>
+      </w:r>
+      <w:proofErr w:type="spellStart"/>
+      <w:r>
+        <w:rPr>
+          <w:lang w:val="en-CA"/>
+        </w:rPr>
+        <w:t>MktYear</w:t>
+      </w:r>
+      <w:proofErr w:type="spellEnd"/>
+      <w:r>
+        <w:rPr>
+          <w:lang w:val="en-CA"/>
+        </w:rPr>
+        <w:t xml:space="preserve">” </w:t>
       </w:r>
       <w:r>
         <w:rPr>
@@ -775,6 +1015,7 @@
         </w:rPr>
         <w:t>and the second is “</w:t>
       </w:r>
+      <w:proofErr w:type="spellStart"/>
       <w:r>
         <w:rPr>
           <w:lang w:val="en-CA"/>
@@ -785,7 +1026,14 @@
         <w:rPr>
           <w:lang w:val="en-CA"/>
         </w:rPr>
-        <w:t>Date”</w:t>
+        <w:t>Date</w:t>
+      </w:r>
+      <w:proofErr w:type="spellEnd"/>
+      <w:r>
+        <w:rPr>
+          <w:lang w:val="en-CA"/>
+        </w:rPr>
+        <w:t>”</w:t>
       </w:r>
       <w:r>
         <w:rPr>
@@ -803,7 +1051,21 @@
         <w:rPr>
           <w:lang w:val="en-CA"/>
         </w:rPr>
-        <w:t xml:space="preserve"> Use a lookup function and the “Combined” worksheet to insert the marketing year and report release date data in the new columns. Don’t worry about the duplicate values in the “WasdeNumber” column of “Combined” because</w:t>
+        <w:t xml:space="preserve"> Use a lookup function and the “Combined” worksheet to insert the marketing year and report release date data in the new columns. Don’t worry about the duplicate values in the “</w:t>
+      </w:r>
+      <w:proofErr w:type="spellStart"/>
+      <w:r>
+        <w:rPr>
+          <w:lang w:val="en-CA"/>
+        </w:rPr>
+        <w:t>WasdeNumber</w:t>
+      </w:r>
+      <w:proofErr w:type="spellEnd"/>
+      <w:r>
+        <w:rPr>
+          <w:lang w:val="en-CA"/>
+        </w:rPr>
+        <w:t>” column of “Combined” because</w:t>
       </w:r>
       <w:r>
         <w:rPr>
@@ -911,13 +1173,41 @@
         <w:rPr>
           <w:lang w:val="en-CA"/>
         </w:rPr>
-        <w:t xml:space="preserve"> in the “corn_price” worksheet</w:t>
-      </w:r>
-      <w:r>
-        <w:rPr>
-          <w:lang w:val="en-CA"/>
-        </w:rPr>
-        <w:t xml:space="preserve"> with name “P_Diff” and insert the lag price into this column (i.e., price in the cell one row higher).</w:t>
+        <w:t xml:space="preserve"> in the “</w:t>
+      </w:r>
+      <w:proofErr w:type="spellStart"/>
+      <w:r>
+        <w:rPr>
+          <w:lang w:val="en-CA"/>
+        </w:rPr>
+        <w:t>corn_price</w:t>
+      </w:r>
+      <w:proofErr w:type="spellEnd"/>
+      <w:r>
+        <w:rPr>
+          <w:lang w:val="en-CA"/>
+        </w:rPr>
+        <w:t>” worksheet</w:t>
+      </w:r>
+      <w:r>
+        <w:rPr>
+          <w:lang w:val="en-CA"/>
+        </w:rPr>
+        <w:t xml:space="preserve"> with name “</w:t>
+      </w:r>
+      <w:proofErr w:type="spellStart"/>
+      <w:r>
+        <w:rPr>
+          <w:lang w:val="en-CA"/>
+        </w:rPr>
+        <w:t>P_Diff</w:t>
+      </w:r>
+      <w:proofErr w:type="spellEnd"/>
+      <w:r>
+        <w:rPr>
+          <w:lang w:val="en-CA"/>
+        </w:rPr>
+        <w:t>” and insert the lag price into this column (i.e., price in the cell one row higher).</w:t>
       </w:r>
     </w:p>
     <w:p>
@@ -943,19 +1233,103 @@
         <w:rPr>
           <w:lang w:val="en-CA"/>
         </w:rPr>
-        <w:t xml:space="preserve">Copy the “Wide” Worksheet and rename it to “Merged” (place at end of worksheets, to the right of “corn_price”.  </w:t>
-      </w:r>
-      <w:r>
-        <w:rPr>
-          <w:lang w:val="en-CA"/>
-        </w:rPr>
-        <w:t>Delete the top row of data (i.e., Wasde 482). Rename the columns: “Area” to “Area_ch”, “Use” to “Use_ch” and “Yield” to “Yield_ch”</w:t>
-      </w:r>
-      <w:r>
-        <w:rPr>
-          <w:lang w:val="en-CA"/>
-        </w:rPr>
-        <w:t xml:space="preserve"> (the “ch” refers to “change”)</w:t>
+        <w:t>Copy the “Wide” Worksheet and rename it to “Merged” (place at end of worksheets, to the right of “</w:t>
+      </w:r>
+      <w:proofErr w:type="spellStart"/>
+      <w:r>
+        <w:rPr>
+          <w:lang w:val="en-CA"/>
+        </w:rPr>
+        <w:t>corn_price</w:t>
+      </w:r>
+      <w:proofErr w:type="spellEnd"/>
+      <w:r>
+        <w:rPr>
+          <w:lang w:val="en-CA"/>
+        </w:rPr>
+        <w:t xml:space="preserve">”.  </w:t>
+      </w:r>
+      <w:r>
+        <w:rPr>
+          <w:lang w:val="en-CA"/>
+        </w:rPr>
+        <w:t xml:space="preserve">Delete the top row of data (i.e., </w:t>
+      </w:r>
+      <w:proofErr w:type="spellStart"/>
+      <w:r>
+        <w:rPr>
+          <w:lang w:val="en-CA"/>
+        </w:rPr>
+        <w:t>Wasde</w:t>
+      </w:r>
+      <w:proofErr w:type="spellEnd"/>
+      <w:r>
+        <w:rPr>
+          <w:lang w:val="en-CA"/>
+        </w:rPr>
+        <w:t xml:space="preserve"> 482). Rename the columns: “Area” to “</w:t>
+      </w:r>
+      <w:proofErr w:type="spellStart"/>
+      <w:r>
+        <w:rPr>
+          <w:lang w:val="en-CA"/>
+        </w:rPr>
+        <w:t>Area_ch</w:t>
+      </w:r>
+      <w:proofErr w:type="spellEnd"/>
+      <w:r>
+        <w:rPr>
+          <w:lang w:val="en-CA"/>
+        </w:rPr>
+        <w:t>”, “Use” to “</w:t>
+      </w:r>
+      <w:proofErr w:type="spellStart"/>
+      <w:r>
+        <w:rPr>
+          <w:lang w:val="en-CA"/>
+        </w:rPr>
+        <w:t>Use_ch</w:t>
+      </w:r>
+      <w:proofErr w:type="spellEnd"/>
+      <w:r>
+        <w:rPr>
+          <w:lang w:val="en-CA"/>
+        </w:rPr>
+        <w:t>” and “Yield” to “</w:t>
+      </w:r>
+      <w:proofErr w:type="spellStart"/>
+      <w:r>
+        <w:rPr>
+          <w:lang w:val="en-CA"/>
+        </w:rPr>
+        <w:t>Yield_ch</w:t>
+      </w:r>
+      <w:proofErr w:type="spellEnd"/>
+      <w:r>
+        <w:rPr>
+          <w:lang w:val="en-CA"/>
+        </w:rPr>
+        <w:t>”</w:t>
+      </w:r>
+      <w:r>
+        <w:rPr>
+          <w:lang w:val="en-CA"/>
+        </w:rPr>
+        <w:t xml:space="preserve"> (the “</w:t>
+      </w:r>
+      <w:proofErr w:type="spellStart"/>
+      <w:r>
+        <w:rPr>
+          <w:lang w:val="en-CA"/>
+        </w:rPr>
+        <w:t>ch</w:t>
+      </w:r>
+      <w:proofErr w:type="spellEnd"/>
+      <w:r>
+        <w:rPr>
+          <w:lang w:val="en-CA"/>
+        </w:rPr>
+        <w:t>” refers to “change”)</w:t>
       </w:r>
       <w:r>
         <w:rPr>
@@ -989,12 +1363,14 @@
         </w:rPr>
         <w:t>Add the name “</w:t>
       </w:r>
+      <w:proofErr w:type="spellStart"/>
       <w:r>
         <w:rPr>
           <w:lang w:val="en-CA"/>
         </w:rPr>
         <w:t>P_Diff</w:t>
       </w:r>
+      <w:proofErr w:type="spellEnd"/>
       <w:r>
         <w:rPr>
           <w:lang w:val="en-CA"/>
@@ -1011,7 +1387,35 @@
         <w:rPr>
           <w:lang w:val="en-CA"/>
         </w:rPr>
-        <w:t xml:space="preserve">  Use a lookup function with the “RelDate” column and “corn_price” sheet to add the corn price to the new column. Your results should look as follows.</w:t>
+        <w:t xml:space="preserve">  Use a lookup function with the “</w:t>
+      </w:r>
+      <w:proofErr w:type="spellStart"/>
+      <w:r>
+        <w:rPr>
+          <w:lang w:val="en-CA"/>
+        </w:rPr>
+        <w:t>RelDate</w:t>
+      </w:r>
+      <w:proofErr w:type="spellEnd"/>
+      <w:r>
+        <w:rPr>
+          <w:lang w:val="en-CA"/>
+        </w:rPr>
+        <w:t>” column and “</w:t>
+      </w:r>
+      <w:proofErr w:type="spellStart"/>
+      <w:r>
+        <w:rPr>
+          <w:lang w:val="en-CA"/>
+        </w:rPr>
+        <w:t>corn_price</w:t>
+      </w:r>
+      <w:proofErr w:type="spellEnd"/>
+      <w:r>
+        <w:rPr>
+          <w:lang w:val="en-CA"/>
+        </w:rPr>
+        <w:t>” sheet to add the corn price to the new column. Your results should look as follows.</w:t>
       </w:r>
       <w:r>
         <w:rPr>
@@ -1101,7 +1505,105 @@
         <w:rPr>
           <w:lang w:val="en-CA"/>
         </w:rPr>
-        <w:t>List the following six labels in a column: “UseCutLow”, “UseCutHigh”, “YldCutLow”, “YldCutHigh”, “PCutLow”, and “PCutHigh”. Use the Median and IF function in an array formula to calculate the median value of “Use_ch” for all nega</w:t>
+        <w:t>List the following six labels in a column: “</w:t>
+      </w:r>
+      <w:proofErr w:type="spellStart"/>
+      <w:r>
+        <w:rPr>
+          <w:lang w:val="en-CA"/>
+        </w:rPr>
+        <w:t>UseCutLow</w:t>
+      </w:r>
+      <w:proofErr w:type="spellEnd"/>
+      <w:r>
+        <w:rPr>
+          <w:lang w:val="en-CA"/>
+        </w:rPr>
+        <w:t>”, “</w:t>
+      </w:r>
+      <w:proofErr w:type="spellStart"/>
+      <w:r>
+        <w:rPr>
+          <w:lang w:val="en-CA"/>
+        </w:rPr>
+        <w:t>UseCutHigh</w:t>
+      </w:r>
+      <w:proofErr w:type="spellEnd"/>
+      <w:r>
+        <w:rPr>
+          <w:lang w:val="en-CA"/>
+        </w:rPr>
+        <w:t>”, “</w:t>
+      </w:r>
+      <w:proofErr w:type="spellStart"/>
+      <w:r>
+        <w:rPr>
+          <w:lang w:val="en-CA"/>
+        </w:rPr>
+        <w:t>YldCutLow</w:t>
+      </w:r>
+      <w:proofErr w:type="spellEnd"/>
+      <w:r>
+        <w:rPr>
+          <w:lang w:val="en-CA"/>
+        </w:rPr>
+        <w:t>”, “</w:t>
+      </w:r>
+      <w:proofErr w:type="spellStart"/>
+      <w:r>
+        <w:rPr>
+          <w:lang w:val="en-CA"/>
+        </w:rPr>
+        <w:t>YldCutHigh</w:t>
+      </w:r>
+      <w:proofErr w:type="spellEnd"/>
+      <w:r>
+        <w:rPr>
+          <w:lang w:val="en-CA"/>
+        </w:rPr>
+        <w:t>”, “</w:t>
+      </w:r>
+      <w:proofErr w:type="spellStart"/>
+      <w:r>
+        <w:rPr>
+          <w:lang w:val="en-CA"/>
+        </w:rPr>
+        <w:t>PCutLow</w:t>
+      </w:r>
+      <w:proofErr w:type="spellEnd"/>
+      <w:r>
+        <w:rPr>
+          <w:lang w:val="en-CA"/>
+        </w:rPr>
+        <w:t>”, and “</w:t>
+      </w:r>
+      <w:proofErr w:type="spellStart"/>
+      <w:r>
+        <w:rPr>
+          <w:lang w:val="en-CA"/>
+        </w:rPr>
+        <w:t>PCutHigh</w:t>
+      </w:r>
+      <w:proofErr w:type="spellEnd"/>
+      <w:r>
+        <w:rPr>
+          <w:lang w:val="en-CA"/>
+        </w:rPr>
+        <w:t>”. Use the Median and IF function in an array formula to calculate the median value of “</w:t>
+      </w:r>
+      <w:proofErr w:type="spellStart"/>
+      <w:r>
+        <w:rPr>
+          <w:lang w:val="en-CA"/>
+        </w:rPr>
+        <w:t>Use_ch</w:t>
+      </w:r>
+      <w:proofErr w:type="spellEnd"/>
+      <w:r>
+        <w:rPr>
+          <w:lang w:val="en-CA"/>
+        </w:rPr>
+        <w:t>” for all nega</w:t>
       </w:r>
       <w:r>
         <w:rPr>
@@ -1113,14 +1615,84 @@
         <w:rPr>
           <w:lang w:val="en-CA"/>
         </w:rPr>
-        <w:t xml:space="preserve">“UseCutLow”. Do the same for the positive values of “Use_ch” and assign to “UseCutHigh”. Repeat these steps for the “Yld_ch” and </w:t>
+        <w:t>“</w:t>
+      </w:r>
+      <w:proofErr w:type="spellStart"/>
+      <w:r>
+        <w:rPr>
+          <w:lang w:val="en-CA"/>
+        </w:rPr>
+        <w:t>UseCutLow</w:t>
+      </w:r>
+      <w:proofErr w:type="spellEnd"/>
+      <w:r>
+        <w:rPr>
+          <w:lang w:val="en-CA"/>
+        </w:rPr>
+        <w:t>”. Do the same for the positive values of “</w:t>
+      </w:r>
+      <w:proofErr w:type="spellStart"/>
+      <w:r>
+        <w:rPr>
+          <w:lang w:val="en-CA"/>
+        </w:rPr>
+        <w:t>Use_ch</w:t>
+      </w:r>
+      <w:proofErr w:type="spellEnd"/>
+      <w:r>
+        <w:rPr>
+          <w:lang w:val="en-CA"/>
+        </w:rPr>
+        <w:t>” and assign to “</w:t>
+      </w:r>
+      <w:proofErr w:type="spellStart"/>
+      <w:r>
+        <w:rPr>
+          <w:lang w:val="en-CA"/>
+        </w:rPr>
+        <w:t>UseCutHigh</w:t>
+      </w:r>
+      <w:proofErr w:type="spellEnd"/>
+      <w:r>
+        <w:rPr>
+          <w:lang w:val="en-CA"/>
+        </w:rPr>
+        <w:t>”. Repeat these steps for the “</w:t>
+      </w:r>
+      <w:proofErr w:type="spellStart"/>
+      <w:r>
+        <w:rPr>
+          <w:lang w:val="en-CA"/>
+        </w:rPr>
+        <w:t>Yld_ch</w:t>
+      </w:r>
+      <w:proofErr w:type="spellEnd"/>
+      <w:r>
+        <w:rPr>
+          <w:lang w:val="en-CA"/>
+        </w:rPr>
+        <w:t xml:space="preserve">” and </w:t>
       </w:r>
       <w:r>
         <w:rPr>
           <w:lang w:val="en-CA"/>
         </w:rPr>
         <w:lastRenderedPageBreak/>
-        <w:t>“P_Diff” columns.</w:t>
+        <w:t>“</w:t>
+      </w:r>
+      <w:proofErr w:type="spellStart"/>
+      <w:r>
+        <w:rPr>
+          <w:lang w:val="en-CA"/>
+        </w:rPr>
+        <w:t>P_Diff</w:t>
+      </w:r>
+      <w:proofErr w:type="spellEnd"/>
+      <w:r>
+        <w:rPr>
+          <w:lang w:val="en-CA"/>
+        </w:rPr>
+        <w:t>” columns.</w:t>
       </w:r>
       <w:r>
         <w:rPr>
@@ -1256,7 +1828,63 @@
         <w:rPr>
           <w:lang w:val="en-CA"/>
         </w:rPr>
-        <w:t>In the “Categories” worksheet create three new columns named “Use_Rank”, “Yld_Rank” and “P_Rank”. In the top empty cell of the “Use_Rank” column use a nested I</w:t>
+        <w:t>In the “Categories” worksheet create three new columns named “</w:t>
+      </w:r>
+      <w:proofErr w:type="spellStart"/>
+      <w:r>
+        <w:rPr>
+          <w:lang w:val="en-CA"/>
+        </w:rPr>
+        <w:t>Use_Rank</w:t>
+      </w:r>
+      <w:proofErr w:type="spellEnd"/>
+      <w:r>
+        <w:rPr>
+          <w:lang w:val="en-CA"/>
+        </w:rPr>
+        <w:t>”, “</w:t>
+      </w:r>
+      <w:proofErr w:type="spellStart"/>
+      <w:r>
+        <w:rPr>
+          <w:lang w:val="en-CA"/>
+        </w:rPr>
+        <w:t>Yld_Rank</w:t>
+      </w:r>
+      <w:proofErr w:type="spellEnd"/>
+      <w:r>
+        <w:rPr>
+          <w:lang w:val="en-CA"/>
+        </w:rPr>
+        <w:t>” and “</w:t>
+      </w:r>
+      <w:proofErr w:type="spellStart"/>
+      <w:r>
+        <w:rPr>
+          <w:lang w:val="en-CA"/>
+        </w:rPr>
+        <w:t>P_Rank</w:t>
+      </w:r>
+      <w:proofErr w:type="spellEnd"/>
+      <w:r>
+        <w:rPr>
+          <w:lang w:val="en-CA"/>
+        </w:rPr>
+        <w:t>”. In the top empty cell of the “</w:t>
+      </w:r>
+      <w:proofErr w:type="spellStart"/>
+      <w:r>
+        <w:rPr>
+          <w:lang w:val="en-CA"/>
+        </w:rPr>
+        <w:t>Use_Rank</w:t>
+      </w:r>
+      <w:proofErr w:type="spellEnd"/>
+      <w:r>
+        <w:rPr>
+          <w:lang w:val="en-CA"/>
+        </w:rPr>
+        <w:t>” column use a nested I</w:t>
       </w:r>
       <w:r>
         <w:rPr>
@@ -1294,6 +1922,7 @@
         </w:rPr>
         <w:t xml:space="preserve"> “</w:t>
       </w:r>
+      <w:proofErr w:type="spellStart"/>
       <w:r>
         <w:rPr>
           <w:lang w:val="en-CA"/>
@@ -1304,7 +1933,28 @@
         <w:rPr>
           <w:lang w:val="en-CA"/>
         </w:rPr>
-        <w:t>_High” if the cell’s value is greater than “UseCutHigh”;</w:t>
+        <w:t>_High</w:t>
+      </w:r>
+      <w:proofErr w:type="spellEnd"/>
+      <w:r>
+        <w:rPr>
+          <w:lang w:val="en-CA"/>
+        </w:rPr>
+        <w:t>” if the cell’s value is greater than “</w:t>
+      </w:r>
+      <w:proofErr w:type="spellStart"/>
+      <w:r>
+        <w:rPr>
+          <w:lang w:val="en-CA"/>
+        </w:rPr>
+        <w:t>UseCutHigh</w:t>
+      </w:r>
+      <w:proofErr w:type="spellEnd"/>
+      <w:r>
+        <w:rPr>
+          <w:lang w:val="en-CA"/>
+        </w:rPr>
+        <w:t>”;</w:t>
       </w:r>
       <w:r>
         <w:rPr>
@@ -1324,6 +1974,7 @@
         </w:rPr>
         <w:t xml:space="preserve"> “</w:t>
       </w:r>
+      <w:proofErr w:type="spellStart"/>
       <w:r>
         <w:rPr>
           <w:lang w:val="en-CA"/>
@@ -1334,7 +1985,28 @@
         <w:rPr>
           <w:lang w:val="en-CA"/>
         </w:rPr>
-        <w:t>_Low” if the cell’s value is greater than zero and less than “UseCutHigh”;</w:t>
+        <w:t>_Low</w:t>
+      </w:r>
+      <w:proofErr w:type="spellEnd"/>
+      <w:r>
+        <w:rPr>
+          <w:lang w:val="en-CA"/>
+        </w:rPr>
+        <w:t>” if the cell’s value is greater than zero and less than “</w:t>
+      </w:r>
+      <w:proofErr w:type="spellStart"/>
+      <w:r>
+        <w:rPr>
+          <w:lang w:val="en-CA"/>
+        </w:rPr>
+        <w:t>UseCutHigh</w:t>
+      </w:r>
+      <w:proofErr w:type="spellEnd"/>
+      <w:r>
+        <w:rPr>
+          <w:lang w:val="en-CA"/>
+        </w:rPr>
+        <w:t>”;</w:t>
       </w:r>
       <w:r>
         <w:rPr>
@@ -1352,7 +2024,21 @@
         <w:rPr>
           <w:lang w:val="en-CA"/>
         </w:rPr>
-        <w:t xml:space="preserve"> “Use_NoChg” if the cell’s value is equal to zero;</w:t>
+        <w:t xml:space="preserve"> “</w:t>
+      </w:r>
+      <w:proofErr w:type="spellStart"/>
+      <w:r>
+        <w:rPr>
+          <w:lang w:val="en-CA"/>
+        </w:rPr>
+        <w:t>Use_NoChg</w:t>
+      </w:r>
+      <w:proofErr w:type="spellEnd"/>
+      <w:r>
+        <w:rPr>
+          <w:lang w:val="en-CA"/>
+        </w:rPr>
+        <w:t>” if the cell’s value is equal to zero;</w:t>
       </w:r>
       <w:r>
         <w:rPr>
@@ -1372,6 +2058,7 @@
         </w:rPr>
         <w:t xml:space="preserve"> “</w:t>
       </w:r>
+      <w:proofErr w:type="spellStart"/>
       <w:r>
         <w:rPr>
           <w:lang w:val="en-CA"/>
@@ -1382,7 +2069,28 @@
         <w:rPr>
           <w:lang w:val="en-CA"/>
         </w:rPr>
-        <w:t>_Low” if the cell’s value is greater than “UseCutLow” and less than zero; and</w:t>
+        <w:t>_Low</w:t>
+      </w:r>
+      <w:proofErr w:type="spellEnd"/>
+      <w:r>
+        <w:rPr>
+          <w:lang w:val="en-CA"/>
+        </w:rPr>
+        <w:t>” if the cell’s value is greater than “</w:t>
+      </w:r>
+      <w:proofErr w:type="spellStart"/>
+      <w:r>
+        <w:rPr>
+          <w:lang w:val="en-CA"/>
+        </w:rPr>
+        <w:t>UseCutLow</w:t>
+      </w:r>
+      <w:proofErr w:type="spellEnd"/>
+      <w:r>
+        <w:rPr>
+          <w:lang w:val="en-CA"/>
+        </w:rPr>
+        <w:t>” and less than zero; and</w:t>
       </w:r>
       <w:r>
         <w:rPr>
@@ -1402,6 +2110,7 @@
         </w:rPr>
         <w:t xml:space="preserve"> “</w:t>
       </w:r>
+      <w:proofErr w:type="spellStart"/>
       <w:r>
         <w:rPr>
           <w:lang w:val="en-CA"/>
@@ -1412,7 +2121,14 @@
         <w:rPr>
           <w:lang w:val="en-CA"/>
         </w:rPr>
-        <w:t>_High” if the cell’</w:t>
+        <w:t>_High</w:t>
+      </w:r>
+      <w:proofErr w:type="spellEnd"/>
+      <w:r>
+        <w:rPr>
+          <w:lang w:val="en-CA"/>
+        </w:rPr>
+        <w:t>” if the cell’</w:t>
       </w:r>
       <w:r>
         <w:rPr>
@@ -1426,12 +2142,14 @@
         </w:rPr>
         <w:t xml:space="preserve"> than “</w:t>
       </w:r>
+      <w:proofErr w:type="spellStart"/>
       <w:r>
         <w:rPr>
           <w:lang w:val="en-CA"/>
         </w:rPr>
         <w:t>UseCutLow</w:t>
       </w:r>
+      <w:proofErr w:type="spellEnd"/>
       <w:r>
         <w:rPr>
           <w:lang w:val="en-CA"/>
@@ -1449,7 +2167,35 @@
           <w:lang w:val="en-CA"/>
         </w:rPr>
         <w:br/>
-        <w:t>Repeat this procedure for the “Yld_Rank” and “P_Rank” columns.</w:t>
+        <w:t>Repeat this procedure for the “</w:t>
+      </w:r>
+      <w:proofErr w:type="spellStart"/>
+      <w:r>
+        <w:rPr>
+          <w:lang w:val="en-CA"/>
+        </w:rPr>
+        <w:t>Yld_Rank</w:t>
+      </w:r>
+      <w:proofErr w:type="spellEnd"/>
+      <w:r>
+        <w:rPr>
+          <w:lang w:val="en-CA"/>
+        </w:rPr>
+        <w:t>” and “</w:t>
+      </w:r>
+      <w:proofErr w:type="spellStart"/>
+      <w:r>
+        <w:rPr>
+          <w:lang w:val="en-CA"/>
+        </w:rPr>
+        <w:t>P_Rank</w:t>
+      </w:r>
+      <w:proofErr w:type="spellEnd"/>
+      <w:r>
+        <w:rPr>
+          <w:lang w:val="en-CA"/>
+        </w:rPr>
+        <w:t>” columns.</w:t>
       </w:r>
       <w:r>
         <w:rPr>
@@ -1479,7 +2225,21 @@
         <w:rPr>
           <w:lang w:val="en-CA"/>
         </w:rPr>
-        <w:t>” refers to a decrease. The “NoChg” refers to no change in the variable from the month before.</w:t>
+        <w:t>” refers to a decrease. The “</w:t>
+      </w:r>
+      <w:proofErr w:type="spellStart"/>
+      <w:r>
+        <w:rPr>
+          <w:lang w:val="en-CA"/>
+        </w:rPr>
+        <w:t>NoChg</w:t>
+      </w:r>
+      <w:proofErr w:type="spellEnd"/>
+      <w:r>
+        <w:rPr>
+          <w:lang w:val="en-CA"/>
+        </w:rPr>
+        <w:t>” refers to no change in the variable from the month before.</w:t>
       </w:r>
       <w:r>
         <w:rPr>
@@ -1773,7 +2533,21 @@
         <w:rPr>
           <w:lang w:val="en-CA"/>
         </w:rPr>
-        <w:t>Copy the worksheet and name it “CrossTabs”. Delete all columns except the first three and the three ranked columns. Important: Copy the values in the three ranked values and use Paste Special Values to convert the formulas to values. Your results should look as follows.</w:t>
+        <w:t>Copy the worksheet and name it “</w:t>
+      </w:r>
+      <w:proofErr w:type="spellStart"/>
+      <w:r>
+        <w:rPr>
+          <w:lang w:val="en-CA"/>
+        </w:rPr>
+        <w:t>CrossTabs</w:t>
+      </w:r>
+      <w:proofErr w:type="spellEnd"/>
+      <w:r>
+        <w:rPr>
+          <w:lang w:val="en-CA"/>
+        </w:rPr>
+        <w:t>”. Delete all columns except the first three and the three ranked columns. Important: Copy the values in the three ranked values and use Paste Special Values to convert the formulas to values. Your results should look as follows.</w:t>
       </w:r>
       <w:r>
         <w:rPr>
@@ -1851,13 +2625,111 @@
         <w:rPr>
           <w:lang w:val="en-CA"/>
         </w:rPr>
-        <w:t xml:space="preserve">In the “CrossTabs” sheet use the Pivot Table tool to create cross tabulations for: </w:t>
-      </w:r>
-      <w:r>
-        <w:rPr>
-          <w:lang w:val="en-CA"/>
-        </w:rPr>
-        <w:t xml:space="preserve">(1) “Use_Rank” and “Yld_Rank”; (2) “Use_Rank” and “P_Rank”; and (3) “Yld_Rank” and “P_Rank”. Your results </w:t>
+        <w:t>In the “</w:t>
+      </w:r>
+      <w:proofErr w:type="spellStart"/>
+      <w:r>
+        <w:rPr>
+          <w:lang w:val="en-CA"/>
+        </w:rPr>
+        <w:t>CrossTabs</w:t>
+      </w:r>
+      <w:proofErr w:type="spellEnd"/>
+      <w:r>
+        <w:rPr>
+          <w:lang w:val="en-CA"/>
+        </w:rPr>
+        <w:t xml:space="preserve">” sheet use the Pivot Table tool to create cross tabulations for: </w:t>
+      </w:r>
+      <w:r>
+        <w:rPr>
+          <w:lang w:val="en-CA"/>
+        </w:rPr>
+        <w:t>(1) “</w:t>
+      </w:r>
+      <w:proofErr w:type="spellStart"/>
+      <w:r>
+        <w:rPr>
+          <w:lang w:val="en-CA"/>
+        </w:rPr>
+        <w:t>Use_Rank</w:t>
+      </w:r>
+      <w:proofErr w:type="spellEnd"/>
+      <w:r>
+        <w:rPr>
+          <w:lang w:val="en-CA"/>
+        </w:rPr>
+        <w:t>” and “</w:t>
+      </w:r>
+      <w:proofErr w:type="spellStart"/>
+      <w:r>
+        <w:rPr>
+          <w:lang w:val="en-CA"/>
+        </w:rPr>
+        <w:t>Yld_Rank</w:t>
+      </w:r>
+      <w:proofErr w:type="spellEnd"/>
+      <w:r>
+        <w:rPr>
+          <w:lang w:val="en-CA"/>
+        </w:rPr>
+        <w:t>”; (2) “</w:t>
+      </w:r>
+      <w:proofErr w:type="spellStart"/>
+      <w:r>
+        <w:rPr>
+          <w:lang w:val="en-CA"/>
+        </w:rPr>
+        <w:t>Use_Rank</w:t>
+      </w:r>
+      <w:proofErr w:type="spellEnd"/>
+      <w:r>
+        <w:rPr>
+          <w:lang w:val="en-CA"/>
+        </w:rPr>
+        <w:t>” and “</w:t>
+      </w:r>
+      <w:proofErr w:type="spellStart"/>
+      <w:r>
+        <w:rPr>
+          <w:lang w:val="en-CA"/>
+        </w:rPr>
+        <w:t>P_Rank</w:t>
+      </w:r>
+      <w:proofErr w:type="spellEnd"/>
+      <w:r>
+        <w:rPr>
+          <w:lang w:val="en-CA"/>
+        </w:rPr>
+        <w:t>”; and (3) “</w:t>
+      </w:r>
+      <w:proofErr w:type="spellStart"/>
+      <w:r>
+        <w:rPr>
+          <w:lang w:val="en-CA"/>
+        </w:rPr>
+        <w:t>Yld_Rank</w:t>
+      </w:r>
+      <w:proofErr w:type="spellEnd"/>
+      <w:r>
+        <w:rPr>
+          <w:lang w:val="en-CA"/>
+        </w:rPr>
+        <w:t>” and “</w:t>
+      </w:r>
+      <w:proofErr w:type="spellStart"/>
+      <w:r>
+        <w:rPr>
+          <w:lang w:val="en-CA"/>
+        </w:rPr>
+        <w:t>P_Rank</w:t>
+      </w:r>
+      <w:proofErr w:type="spellEnd"/>
+      <w:r>
+        <w:rPr>
+          <w:lang w:val="en-CA"/>
+        </w:rPr>
+        <w:t xml:space="preserve">”. Your results </w:t>
       </w:r>
       <w:r>
         <w:rPr>
@@ -1968,19 +2840,47 @@
         <w:rPr>
           <w:lang w:val="en-CA"/>
         </w:rPr>
-        <w:t xml:space="preserve">How common is it to have a “win-win” scenario for long traders where forecasted yield is revised strongly downward and forecasted use is forecasted upward. Provide a specific percentage.  Answer: 2/125 </w:t>
-      </w:r>
-      <w:r>
-        <w:rPr>
+        <w:t xml:space="preserve">How common is it to have a “win-win” scenario for long traders where forecasted yield is revised strongly downward and forecasted use is forecasted </w:t>
+      </w:r>
+      <w:r>
+        <w:rPr>
+          <w:lang w:val="en-CA"/>
+        </w:rPr>
+        <w:t xml:space="preserve">[strongly] </w:t>
+      </w:r>
+      <w:r>
+        <w:rPr>
+          <w:lang w:val="en-CA"/>
+        </w:rPr>
+        <w:t xml:space="preserve">upward. Provide a specific percentage.  </w:t>
+      </w:r>
+      <w:r>
+        <w:rPr>
+          <w:i/>
+          <w:lang w:val="en-CA"/>
+        </w:rPr>
+        <w:t xml:space="preserve">Answer: 2/125 </w:t>
+      </w:r>
+      <w:r>
+        <w:rPr>
+          <w:i/>
           <w:lang w:val="en-CA"/>
         </w:rPr>
         <w:sym w:font="Wingdings" w:char="F0E8"/>
       </w:r>
       <w:r>
         <w:rPr>
+          <w:i/>
           <w:lang w:val="en-CA"/>
         </w:rPr>
         <w:t xml:space="preserve"> very uncommon.</w:t>
+      </w:r>
+      <w:r>
+        <w:rPr>
+          <w:i/>
+          <w:lang w:val="en-CA"/>
+        </w:rPr>
+        <w:t xml:space="preserve"> 4/125 is also correct because the question was not clear if the demand forecast was high only or both high and low.</w:t>
       </w:r>
     </w:p>
     <w:p>
@@ -2016,7 +2916,21 @@
         <w:rPr>
           <w:lang w:val="en-CA"/>
         </w:rPr>
-        <w:t xml:space="preserve"> Answer = normal.</w:t>
+        <w:t xml:space="preserve"> </w:t>
+      </w:r>
+      <w:r>
+        <w:rPr>
+          <w:i/>
+          <w:lang w:val="en-CA"/>
+        </w:rPr>
+        <w:t>Full marks for any answer because a judgement call is required</w:t>
+      </w:r>
+      <w:r>
+        <w:rPr>
+          <w:i/>
+          <w:lang w:val="en-CA"/>
+        </w:rPr>
+        <w:t>.</w:t>
       </w:r>
     </w:p>
     <w:p>
@@ -2094,25 +3008,43 @@
         <w:rPr>
           <w:lang w:val="en-CA"/>
         </w:rPr>
-        <w:t xml:space="preserve"> Answer </w:t>
-      </w:r>
-      <w:r>
-        <w:rPr>
+        <w:t xml:space="preserve"> </w:t>
+      </w:r>
+      <w:r>
+        <w:rPr>
+          <w:i/>
+          <w:lang w:val="en-CA"/>
+        </w:rPr>
+        <w:t xml:space="preserve">Answer </w:t>
+      </w:r>
+      <w:r>
+        <w:rPr>
+          <w:i/>
           <w:lang w:val="en-CA"/>
         </w:rPr>
         <w:sym w:font="Wingdings" w:char="F0E8"/>
       </w:r>
       <w:r>
         <w:rPr>
+          <w:i/>
           <w:lang w:val="en-CA"/>
         </w:rPr>
         <w:t xml:space="preserve"> </w:t>
       </w:r>
       <w:r>
         <w:rPr>
-          <w:lang w:val="en-CA"/>
-        </w:rPr>
-        <w:t>In the use table, there are 26 correct classifications and 27 incorrect classifications. In the yield table, there are 20 correct classifications and 13 incorrect classifications. Based on this limited evidence it appears the association is strongest between yield changes and price changes.</w:t>
+          <w:i/>
+          <w:lang w:val="en-CA"/>
+        </w:rPr>
+        <w:t xml:space="preserve">In the use table, there are 26 correct classifications and 27 incorrect classifications. In the yield table, there are 20 </w:t>
+      </w:r>
+      <w:r>
+        <w:rPr>
+          <w:i/>
+          <w:lang w:val="en-CA"/>
+        </w:rPr>
+        <w:lastRenderedPageBreak/>
+        <w:t>correct classifications and 13 incorrect classifications. Based on this limited evidence it appears the association is strongest between yield changes and price changes.</w:t>
       </w:r>
       <w:r>
         <w:rPr>
@@ -2136,7 +3068,6 @@
         <w:rPr>
           <w:lang w:val="en-CA"/>
         </w:rPr>
-        <w:lastRenderedPageBreak/>
         <w:t xml:space="preserve">Your goal is to conduct a Chi Square test of association between the change in the WASDE </w:t>
       </w:r>
       <w:r>
@@ -2167,7 +3098,35 @@
         <w:rPr>
           <w:lang w:val="en-CA"/>
         </w:rPr>
-        <w:t xml:space="preserve">WASDE yield forecast and the change in the futures price. Copy the “CrossTabs” sheet and name it “ChiSquare”.  To conduct the test </w:t>
+        <w:t>WASDE yield forecast and the change in the futures price. Copy the “</w:t>
+      </w:r>
+      <w:proofErr w:type="spellStart"/>
+      <w:r>
+        <w:rPr>
+          <w:lang w:val="en-CA"/>
+        </w:rPr>
+        <w:t>CrossTabs</w:t>
+      </w:r>
+      <w:proofErr w:type="spellEnd"/>
+      <w:r>
+        <w:rPr>
+          <w:lang w:val="en-CA"/>
+        </w:rPr>
+        <w:t>” sheet and name it “</w:t>
+      </w:r>
+      <w:proofErr w:type="spellStart"/>
+      <w:r>
+        <w:rPr>
+          <w:lang w:val="en-CA"/>
+        </w:rPr>
+        <w:t>ChiSquare</w:t>
+      </w:r>
+      <w:proofErr w:type="spellEnd"/>
+      <w:r>
+        <w:rPr>
+          <w:lang w:val="en-CA"/>
+        </w:rPr>
+        <w:t xml:space="preserve">”.  To conduct the test </w:t>
       </w:r>
       <w:r>
         <w:rPr>
@@ -2238,7 +3197,21 @@
         <w:rPr>
           <w:lang w:val="en-CA"/>
         </w:rPr>
-        <w:t xml:space="preserve">Are you able to reject the null hypothesis that the association between the change in the forecasted WASDE use and the change in the futures price is random; i.e., there is no statistical association? If yes, at what level of confidence? </w:t>
+        <w:t xml:space="preserve">Are you able to reject the null hypothesis that the association between the </w:t>
+      </w:r>
+      <w:proofErr w:type="gramStart"/>
+      <w:r>
+        <w:rPr>
+          <w:lang w:val="en-CA"/>
+        </w:rPr>
+        <w:t>change</w:t>
+      </w:r>
+      <w:proofErr w:type="gramEnd"/>
+      <w:r>
+        <w:rPr>
+          <w:lang w:val="en-CA"/>
+        </w:rPr>
+        <w:t xml:space="preserve"> in the forecasted WASDE use and the change in the futures price is random; i.e., there is no statistical association? If yes, at what level of confidence? </w:t>
       </w:r>
       <w:r>
         <w:rPr>
@@ -2250,7 +3223,14 @@
         <w:rPr>
           <w:lang w:val="en-CA"/>
         </w:rPr>
-        <w:t xml:space="preserve"> Answer = “Cannot reject”, p = 0.585.</w:t>
+        <w:t xml:space="preserve"> </w:t>
+      </w:r>
+      <w:r>
+        <w:rPr>
+          <w:i/>
+          <w:lang w:val="en-CA"/>
+        </w:rPr>
+        <w:t>Answer = “Cannot reject”, p = 0.585.</w:t>
       </w:r>
     </w:p>
     <w:p>
@@ -2268,7 +3248,21 @@
         <w:rPr>
           <w:lang w:val="en-CA"/>
         </w:rPr>
-        <w:t xml:space="preserve">Are you able to reject the null hypothesis that the association between the change in the forecasted WASDE yield and the change in the futures price is random; i.e., there is no statistical association? If yes, at what level of confidence? </w:t>
+        <w:t xml:space="preserve">Are you able to reject the null hypothesis that the association between the </w:t>
+      </w:r>
+      <w:proofErr w:type="gramStart"/>
+      <w:r>
+        <w:rPr>
+          <w:lang w:val="en-CA"/>
+        </w:rPr>
+        <w:t>change</w:t>
+      </w:r>
+      <w:proofErr w:type="gramEnd"/>
+      <w:r>
+        <w:rPr>
+          <w:lang w:val="en-CA"/>
+        </w:rPr>
+        <w:t xml:space="preserve"> in the forecasted WASDE yield and the change in the futures price is random; i.e., there is no statistical association? If yes, at what level of confidence? </w:t>
       </w:r>
       <w:r>
         <w:rPr>
@@ -2280,7 +3274,14 @@
         <w:rPr>
           <w:lang w:val="en-CA"/>
         </w:rPr>
-        <w:t xml:space="preserve"> Answer = “Can reject”, p = 0.010.</w:t>
+        <w:t xml:space="preserve"> </w:t>
+      </w:r>
+      <w:r>
+        <w:rPr>
+          <w:i/>
+          <w:lang w:val="en-CA"/>
+        </w:rPr>
+        <w:t>Answer = “Can reject”, p = 0.010.</w:t>
       </w:r>
     </w:p>
     <w:p>
@@ -2334,14 +3335,14 @@
         <w:rPr>
           <w:lang w:val="en-CA"/>
         </w:rPr>
-        <w:t xml:space="preserve"> Answer: </w:t>
+        <w:t xml:space="preserve"> </w:t>
       </w:r>
       <w:r>
         <w:rPr>
           <w:i/>
           <w:lang w:val="en-CA"/>
         </w:rPr>
-        <w:t>A pair-wise regression, whether it be a correlation or a Chi Square test, fails to control for confounders. For those years, where forecasted acreage and yield are down and forecasted use is up, we should not expect to see much of a price change. However, the pair wise comparison will fail to recognize this cancelling out. This is especially problematic if the explanatory variables are correlated.</w:t>
+        <w:t>Answer: A pair-wise regression, whether it be a correlation or a Chi Square test, fails to control for confounders. For those years, where forecasted acreage and yield are down and forecasted use is up, we should not expect to see much of a price change. However, the pair wise comparison will fail to recognize this cancelling out. This is especially problematic if the explanatory variables are correlated.</w:t>
       </w:r>
       <w:r>
         <w:rPr>
@@ -2366,7 +3367,49 @@
         <w:rPr>
           <w:lang w:val="en-CA"/>
         </w:rPr>
-        <w:t>To address the shortcomings discussed in your answer (f) you will regress the price change variable (P_diff) on use and yield categorical variables. Copy the “Crosstabs” sheet and name it “Regression”. Delete the pivot tables. Now create two new columns named “use_cat” and “yield_cat”. Use a</w:t>
+        <w:t>To address the shortcomings discussed in your answer (f) you will regress the price change variable (</w:t>
+      </w:r>
+      <w:proofErr w:type="spellStart"/>
+      <w:r>
+        <w:rPr>
+          <w:lang w:val="en-CA"/>
+        </w:rPr>
+        <w:t>P_diff</w:t>
+      </w:r>
+      <w:proofErr w:type="spellEnd"/>
+      <w:r>
+        <w:rPr>
+          <w:lang w:val="en-CA"/>
+        </w:rPr>
+        <w:t>) on use and yield categorical variables. Copy the “Crosstabs” sheet and name it “Regression”. Delete the pivot tables. Now create two new columns named “</w:t>
+      </w:r>
+      <w:proofErr w:type="spellStart"/>
+      <w:r>
+        <w:rPr>
+          <w:lang w:val="en-CA"/>
+        </w:rPr>
+        <w:t>use_cat</w:t>
+      </w:r>
+      <w:proofErr w:type="spellEnd"/>
+      <w:r>
+        <w:rPr>
+          <w:lang w:val="en-CA"/>
+        </w:rPr>
+        <w:t>” and “</w:t>
+      </w:r>
+      <w:proofErr w:type="spellStart"/>
+      <w:r>
+        <w:rPr>
+          <w:lang w:val="en-CA"/>
+        </w:rPr>
+        <w:t>yield_cat</w:t>
+      </w:r>
+      <w:proofErr w:type="spellEnd"/>
+      <w:r>
+        <w:rPr>
+          <w:lang w:val="en-CA"/>
+        </w:rPr>
+        <w:t>”. Use a</w:t>
       </w:r>
       <w:r>
         <w:rPr>
@@ -2396,7 +3439,35 @@
         <w:rPr>
           <w:lang w:val="en-CA"/>
         </w:rPr>
-        <w:t xml:space="preserve">-2 for “Use_Down_High” and “Yld_Down_High”, </w:t>
+        <w:t>-2 for “</w:t>
+      </w:r>
+      <w:proofErr w:type="spellStart"/>
+      <w:r>
+        <w:rPr>
+          <w:lang w:val="en-CA"/>
+        </w:rPr>
+        <w:t>Use_Down_High</w:t>
+      </w:r>
+      <w:proofErr w:type="spellEnd"/>
+      <w:r>
+        <w:rPr>
+          <w:lang w:val="en-CA"/>
+        </w:rPr>
+        <w:t>” and “</w:t>
+      </w:r>
+      <w:proofErr w:type="spellStart"/>
+      <w:r>
+        <w:rPr>
+          <w:lang w:val="en-CA"/>
+        </w:rPr>
+        <w:t>Yld_Down_High</w:t>
+      </w:r>
+      <w:proofErr w:type="spellEnd"/>
+      <w:r>
+        <w:rPr>
+          <w:lang w:val="en-CA"/>
+        </w:rPr>
+        <w:t xml:space="preserve">”, </w:t>
       </w:r>
       <w:r>
         <w:rPr>
@@ -2408,7 +3479,35 @@
         <w:rPr>
           <w:lang w:val="en-CA"/>
         </w:rPr>
-        <w:t xml:space="preserve">-1 for “Use_Down_Low” and “Yld_Down_Low”, </w:t>
+        <w:t>-1 for “</w:t>
+      </w:r>
+      <w:proofErr w:type="spellStart"/>
+      <w:r>
+        <w:rPr>
+          <w:lang w:val="en-CA"/>
+        </w:rPr>
+        <w:t>Use_Down_Low</w:t>
+      </w:r>
+      <w:proofErr w:type="spellEnd"/>
+      <w:r>
+        <w:rPr>
+          <w:lang w:val="en-CA"/>
+        </w:rPr>
+        <w:t>” and “</w:t>
+      </w:r>
+      <w:proofErr w:type="spellStart"/>
+      <w:r>
+        <w:rPr>
+          <w:lang w:val="en-CA"/>
+        </w:rPr>
+        <w:t>Yld_Down_Low</w:t>
+      </w:r>
+      <w:proofErr w:type="spellEnd"/>
+      <w:r>
+        <w:rPr>
+          <w:lang w:val="en-CA"/>
+        </w:rPr>
+        <w:t xml:space="preserve">”, </w:t>
       </w:r>
       <w:r>
         <w:rPr>
@@ -2420,7 +3519,35 @@
         <w:rPr>
           <w:lang w:val="en-CA"/>
         </w:rPr>
-        <w:t xml:space="preserve">0 for “Use_NoChg” and “Yld_NoChg”, </w:t>
+        <w:t>0 for “</w:t>
+      </w:r>
+      <w:proofErr w:type="spellStart"/>
+      <w:r>
+        <w:rPr>
+          <w:lang w:val="en-CA"/>
+        </w:rPr>
+        <w:t>Use_NoChg</w:t>
+      </w:r>
+      <w:proofErr w:type="spellEnd"/>
+      <w:r>
+        <w:rPr>
+          <w:lang w:val="en-CA"/>
+        </w:rPr>
+        <w:t>” and “</w:t>
+      </w:r>
+      <w:proofErr w:type="spellStart"/>
+      <w:r>
+        <w:rPr>
+          <w:lang w:val="en-CA"/>
+        </w:rPr>
+        <w:t>Yld_NoChg</w:t>
+      </w:r>
+      <w:proofErr w:type="spellEnd"/>
+      <w:r>
+        <w:rPr>
+          <w:lang w:val="en-CA"/>
+        </w:rPr>
+        <w:t xml:space="preserve">”, </w:t>
       </w:r>
       <w:r>
         <w:rPr>
@@ -2432,7 +3559,35 @@
         <w:rPr>
           <w:lang w:val="en-CA"/>
         </w:rPr>
-        <w:t xml:space="preserve">1 for “Use_Up_Low” and “Yld_Up_Low” and </w:t>
+        <w:t>1 for “</w:t>
+      </w:r>
+      <w:proofErr w:type="spellStart"/>
+      <w:r>
+        <w:rPr>
+          <w:lang w:val="en-CA"/>
+        </w:rPr>
+        <w:t>Use_Up_Low</w:t>
+      </w:r>
+      <w:proofErr w:type="spellEnd"/>
+      <w:r>
+        <w:rPr>
+          <w:lang w:val="en-CA"/>
+        </w:rPr>
+        <w:t>” and “</w:t>
+      </w:r>
+      <w:proofErr w:type="spellStart"/>
+      <w:r>
+        <w:rPr>
+          <w:lang w:val="en-CA"/>
+        </w:rPr>
+        <w:t>Yld_Up_Low</w:t>
+      </w:r>
+      <w:proofErr w:type="spellEnd"/>
+      <w:r>
+        <w:rPr>
+          <w:lang w:val="en-CA"/>
+        </w:rPr>
+        <w:t xml:space="preserve">” and </w:t>
       </w:r>
       <w:r>
         <w:rPr>
@@ -2444,7 +3599,47 @@
         <w:rPr>
           <w:lang w:val="en-CA"/>
         </w:rPr>
-        <w:t>2 for “Use_Up_High” and “Yld_Up_High”.</w:t>
+        <w:t>2 for “</w:t>
+      </w:r>
+      <w:proofErr w:type="spellStart"/>
+      <w:r>
+        <w:rPr>
+          <w:lang w:val="en-CA"/>
+        </w:rPr>
+        <w:t>Use_Up_High</w:t>
+      </w:r>
+      <w:proofErr w:type="spellEnd"/>
+      <w:r>
+        <w:rPr>
+          <w:lang w:val="en-CA"/>
+        </w:rPr>
+        <w:t>” and “</w:t>
+      </w:r>
+      <w:proofErr w:type="spellStart"/>
+      <w:r>
+        <w:rPr>
+          <w:lang w:val="en-CA"/>
+        </w:rPr>
+        <w:t>Yld_Up_High</w:t>
+      </w:r>
+      <w:proofErr w:type="spellEnd"/>
+      <w:r>
+        <w:rPr>
+          <w:lang w:val="en-CA"/>
+        </w:rPr>
+        <w:t>”.</w:t>
+      </w:r>
+      <w:r>
+        <w:rPr>
+          <w:lang w:val="en-CA"/>
+        </w:rPr>
+        <w:br/>
+      </w:r>
+      <w:r>
+        <w:rPr>
+          <w:lang w:val="en-CA"/>
+        </w:rPr>
+        <w:br/>
       </w:r>
       <w:r>
         <w:rPr>
@@ -2468,7 +3663,49 @@
         <w:rPr>
           <w:lang w:val="en-CA"/>
         </w:rPr>
-        <w:t>Regress “P_diff” on “use_cat” and “yield_cat”. Answer the following questions in the text box of the “Answer” sheet.</w:t>
+        <w:t>Regress “</w:t>
+      </w:r>
+      <w:proofErr w:type="spellStart"/>
+      <w:r>
+        <w:rPr>
+          <w:lang w:val="en-CA"/>
+        </w:rPr>
+        <w:t>P_diff</w:t>
+      </w:r>
+      <w:proofErr w:type="spellEnd"/>
+      <w:r>
+        <w:rPr>
+          <w:lang w:val="en-CA"/>
+        </w:rPr>
+        <w:t>” on “</w:t>
+      </w:r>
+      <w:proofErr w:type="spellStart"/>
+      <w:r>
+        <w:rPr>
+          <w:lang w:val="en-CA"/>
+        </w:rPr>
+        <w:t>use_cat</w:t>
+      </w:r>
+      <w:proofErr w:type="spellEnd"/>
+      <w:r>
+        <w:rPr>
+          <w:lang w:val="en-CA"/>
+        </w:rPr>
+        <w:t>” and “</w:t>
+      </w:r>
+      <w:proofErr w:type="spellStart"/>
+      <w:r>
+        <w:rPr>
+          <w:lang w:val="en-CA"/>
+        </w:rPr>
+        <w:t>yield_cat</w:t>
+      </w:r>
+      <w:proofErr w:type="spellEnd"/>
+      <w:r>
+        <w:rPr>
+          <w:lang w:val="en-CA"/>
+        </w:rPr>
+        <w:t>”. Answer the following questions in the text box of the “Answer” sheet.</w:t>
       </w:r>
     </w:p>
     <w:p>
@@ -2486,6 +3723,7 @@
         <w:rPr>
           <w:lang w:val="en-CA"/>
         </w:rPr>
+        <w:lastRenderedPageBreak/>
         <w:t>Do the estimated coefficients have the anticipated sign, and are they statistically significant?</w:t>
       </w:r>
       <w:r>
@@ -2537,14 +3775,21 @@
         <w:rPr>
           <w:lang w:val="en-CA"/>
         </w:rPr>
-        <w:t xml:space="preserve">What does the specific value of the coefficient on the “use_cat” variable represent (your answer should be stated in quantitative terms, similar to the coefficient of a dummy </w:t>
-      </w:r>
-      <w:r>
-        <w:rPr>
-          <w:lang w:val="en-CA"/>
-        </w:rPr>
-        <w:lastRenderedPageBreak/>
-        <w:t>variable)?</w:t>
+        <w:t>What does the specific value of the coefficient on the “</w:t>
+      </w:r>
+      <w:proofErr w:type="spellStart"/>
+      <w:r>
+        <w:rPr>
+          <w:lang w:val="en-CA"/>
+        </w:rPr>
+        <w:t>use_cat</w:t>
+      </w:r>
+      <w:proofErr w:type="spellEnd"/>
+      <w:r>
+        <w:rPr>
+          <w:lang w:val="en-CA"/>
+        </w:rPr>
+        <w:t>” variable represent (your answer should be stated in quantitative terms, similar to the coefficient of a dummy variable)?</w:t>
       </w:r>
       <w:r>
         <w:rPr>
@@ -2569,7 +3814,53 @@
           <w:i/>
           <w:lang w:val="en-CA"/>
         </w:rPr>
-        <w:t xml:space="preserve">The data has been segmented into quintile. The coefficient on use is a measure of the difference in the average price change when the forecasted use increases moves up by one quintile  (e.g., from a “small decrease” to “no change”, or from a “small increase” to a “large increase”). </w:t>
+        <w:t>The data has been segmented into quintile</w:t>
+      </w:r>
+      <w:r>
+        <w:rPr>
+          <w:i/>
+          <w:lang w:val="en-CA"/>
+        </w:rPr>
+        <w:t>s</w:t>
+      </w:r>
+      <w:r>
+        <w:rPr>
+          <w:i/>
+          <w:lang w:val="en-CA"/>
+        </w:rPr>
+        <w:t>. The coefficient on use is a measure of the difference in the average price change when the</w:t>
+      </w:r>
+      <w:r>
+        <w:rPr>
+          <w:i/>
+          <w:lang w:val="en-CA"/>
+        </w:rPr>
+        <w:t xml:space="preserve"> forecasted use increases </w:t>
+      </w:r>
+      <w:bookmarkStart w:id="0" w:name="_GoBack"/>
+      <w:bookmarkEnd w:id="0"/>
+      <w:r>
+        <w:rPr>
+          <w:i/>
+          <w:lang w:val="en-CA"/>
+        </w:rPr>
+        <w:t xml:space="preserve">up by one </w:t>
+      </w:r>
+      <w:proofErr w:type="gramStart"/>
+      <w:r>
+        <w:rPr>
+          <w:i/>
+          <w:lang w:val="en-CA"/>
+        </w:rPr>
+        <w:t>quintile  (</w:t>
+      </w:r>
+      <w:proofErr w:type="gramEnd"/>
+      <w:r>
+        <w:rPr>
+          <w:i/>
+          <w:lang w:val="en-CA"/>
+        </w:rPr>
+        <w:t xml:space="preserve">e.g., from a “small decrease” to “no change”, or from a “small increase” to a “large increase”). </w:t>
       </w:r>
       <w:r>
         <w:rPr>
@@ -2613,16 +3904,7 @@
           <w:i/>
           <w:lang w:val="en-CA"/>
         </w:rPr>
-        <w:t>The intercept is a measure of the average change in price</w:t>
-      </w:r>
-      <w:bookmarkStart w:id="0" w:name="_GoBack"/>
-      <w:bookmarkEnd w:id="0"/>
-      <w:r>
-        <w:rPr>
-          <w:i/>
-          <w:lang w:val="en-CA"/>
-        </w:rPr>
-        <w:t xml:space="preserve"> when the forecast is released and forecasted use and forecasted yield both remain unchanged.</w:t>
+        <w:t>The intercept is a measure of the average change in price when the forecast is released and forecasted use and forecasted yield both remain unchanged.</w:t>
       </w:r>
       <w:r>
         <w:rPr>
@@ -3885,7 +5167,7 @@
 </file>
 
 <file path=customXml/itemProps1.xml><?xml version="1.0" encoding="utf-8"?>
-<ds:datastoreItem xmlns:ds="http://schemas.openxmlformats.org/officeDocument/2006/customXml" ds:itemID="{5A16112F-5540-42D5-914D-A55FD2985CCB}">
+<ds:datastoreItem xmlns:ds="http://schemas.openxmlformats.org/officeDocument/2006/customXml" ds:itemID="{C8FFE152-1AEE-411B-A737-F0990B166795}">
   <ds:schemaRefs>
     <ds:schemaRef ds:uri="http://schemas.openxmlformats.org/officeDocument/2006/bibliography"/>
   </ds:schemaRefs>

</xml_diff>